<commit_message>
update website and email
</commit_message>
<xml_diff>
--- a/jeff_stagg_resume.docx
+++ b/jeff_stagg_resume.docx
@@ -28,7 +28,6 @@
       <w:r>
         <w:rPr>
           <w:rFonts w:ascii="Calibri" w:eastAsia="Calibri" w:hAnsi="Calibri" w:cs="Calibri"/>
-          <w:color w:val="548DD4"/>
           <w:spacing w:val="1"/>
           <w:position w:val="3"/>
           <w:sz w:val="72"/>
@@ -39,7 +38,6 @@
       <w:r>
         <w:rPr>
           <w:rFonts w:ascii="Calibri" w:eastAsia="Calibri" w:hAnsi="Calibri" w:cs="Calibri"/>
-          <w:color w:val="548DD4"/>
           <w:spacing w:val="-1"/>
           <w:position w:val="3"/>
           <w:sz w:val="72"/>
@@ -50,8 +48,16 @@
       <w:r>
         <w:rPr>
           <w:rFonts w:ascii="Calibri" w:eastAsia="Calibri" w:hAnsi="Calibri" w:cs="Calibri"/>
-          <w:color w:val="548DD4"/>
-          <w:spacing w:val="1"/>
+          <w:spacing w:val="1"/>
+          <w:position w:val="3"/>
+          <w:sz w:val="72"/>
+          <w:szCs w:val="72"/>
+        </w:rPr>
+        <w:t>F</w:t>
+      </w:r>
+      <w:r>
+        <w:rPr>
+          <w:rFonts w:ascii="Calibri" w:eastAsia="Calibri" w:hAnsi="Calibri" w:cs="Calibri"/>
           <w:position w:val="3"/>
           <w:sz w:val="72"/>
           <w:szCs w:val="72"/>
@@ -66,7 +72,7 @@
           <w:sz w:val="72"/>
           <w:szCs w:val="72"/>
         </w:rPr>
-        <w:t xml:space="preserve">F </w:t>
+        <w:t xml:space="preserve"> </w:t>
       </w:r>
       <w:r>
         <w:rPr>
@@ -326,7 +332,7 @@
     <w:p>
       <w:pPr>
         <w:tabs>
-          <w:tab w:val="left" w:pos="7400"/>
+          <w:tab w:val="left" w:pos="6855"/>
         </w:tabs>
         <w:spacing w:after="0" w:line="337" w:lineRule="exact"/>
         <w:ind w:left="113" w:right="-20"/>
@@ -404,202 +410,69 @@
         </w:rPr>
         <w:tab/>
       </w:r>
-      <w:hyperlink r:id="rId4">
-        <w:r>
-          <w:rPr>
-            <w:rFonts w:ascii="Calibri" w:eastAsia="Calibri" w:hAnsi="Calibri" w:cs="Calibri"/>
-            <w:spacing w:val="-1"/>
-            <w:sz w:val="28"/>
-            <w:szCs w:val="28"/>
-          </w:rPr>
-          <w:t>J</w:t>
-        </w:r>
-        <w:r>
-          <w:rPr>
-            <w:rFonts w:ascii="Calibri" w:eastAsia="Calibri" w:hAnsi="Calibri" w:cs="Calibri"/>
-            <w:spacing w:val="-3"/>
-            <w:sz w:val="28"/>
-            <w:szCs w:val="28"/>
-          </w:rPr>
-          <w:t>e</w:t>
-        </w:r>
-        <w:r>
-          <w:rPr>
-            <w:rFonts w:ascii="Calibri" w:eastAsia="Calibri" w:hAnsi="Calibri" w:cs="Calibri"/>
-            <w:spacing w:val="-2"/>
-            <w:sz w:val="28"/>
-            <w:szCs w:val="28"/>
-          </w:rPr>
-          <w:t>f</w:t>
-        </w:r>
-        <w:r>
-          <w:rPr>
-            <w:rFonts w:ascii="Calibri" w:eastAsia="Calibri" w:hAnsi="Calibri" w:cs="Calibri"/>
-            <w:spacing w:val="-19"/>
-            <w:sz w:val="28"/>
-            <w:szCs w:val="28"/>
-          </w:rPr>
-          <w:t>f</w:t>
-        </w:r>
-        <w:r>
-          <w:rPr>
-            <w:rFonts w:ascii="Calibri" w:eastAsia="Calibri" w:hAnsi="Calibri" w:cs="Calibri"/>
-            <w:spacing w:val="1"/>
-            <w:sz w:val="28"/>
-            <w:szCs w:val="28"/>
-          </w:rPr>
-          <w:t>.</w:t>
-        </w:r>
-        <w:r>
-          <w:rPr>
-            <w:rFonts w:ascii="Calibri" w:eastAsia="Calibri" w:hAnsi="Calibri" w:cs="Calibri"/>
-            <w:spacing w:val="-3"/>
-            <w:sz w:val="28"/>
-            <w:szCs w:val="28"/>
-          </w:rPr>
-          <w:t>a</w:t>
-        </w:r>
-        <w:r>
-          <w:rPr>
-            <w:rFonts w:ascii="Calibri" w:eastAsia="Calibri" w:hAnsi="Calibri" w:cs="Calibri"/>
-            <w:spacing w:val="1"/>
-            <w:sz w:val="28"/>
-            <w:szCs w:val="28"/>
-          </w:rPr>
-          <w:t>.</w:t>
-        </w:r>
-        <w:r>
-          <w:rPr>
-            <w:rFonts w:ascii="Calibri" w:eastAsia="Calibri" w:hAnsi="Calibri" w:cs="Calibri"/>
-            <w:spacing w:val="-4"/>
-            <w:sz w:val="28"/>
-            <w:szCs w:val="28"/>
-          </w:rPr>
-          <w:t>s</w:t>
-        </w:r>
-        <w:r>
-          <w:rPr>
-            <w:rFonts w:ascii="Calibri" w:eastAsia="Calibri" w:hAnsi="Calibri" w:cs="Calibri"/>
-            <w:spacing w:val="-3"/>
-            <w:sz w:val="28"/>
-            <w:szCs w:val="28"/>
-          </w:rPr>
-          <w:t>t</w:t>
-        </w:r>
-        <w:r>
-          <w:rPr>
-            <w:rFonts w:ascii="Calibri" w:eastAsia="Calibri" w:hAnsi="Calibri" w:cs="Calibri"/>
-            <w:sz w:val="28"/>
-            <w:szCs w:val="28"/>
-          </w:rPr>
-          <w:t>a</w:t>
-        </w:r>
-        <w:r>
-          <w:rPr>
-            <w:rFonts w:ascii="Calibri" w:eastAsia="Calibri" w:hAnsi="Calibri" w:cs="Calibri"/>
-            <w:spacing w:val="2"/>
-            <w:sz w:val="28"/>
-            <w:szCs w:val="28"/>
-          </w:rPr>
-          <w:t>g</w:t>
-        </w:r>
-        <w:r>
-          <w:rPr>
-            <w:rFonts w:ascii="Calibri" w:eastAsia="Calibri" w:hAnsi="Calibri" w:cs="Calibri"/>
-            <w:spacing w:val="-2"/>
-            <w:sz w:val="28"/>
-            <w:szCs w:val="28"/>
-          </w:rPr>
-          <w:t>g</w:t>
-        </w:r>
-        <w:r>
-          <w:rPr>
-            <w:rFonts w:ascii="Calibri" w:eastAsia="Calibri" w:hAnsi="Calibri" w:cs="Calibri"/>
-            <w:spacing w:val="1"/>
-            <w:sz w:val="28"/>
-            <w:szCs w:val="28"/>
-          </w:rPr>
-          <w:t>@</w:t>
-        </w:r>
-        <w:r>
-          <w:rPr>
-            <w:rFonts w:ascii="Calibri" w:eastAsia="Calibri" w:hAnsi="Calibri" w:cs="Calibri"/>
-            <w:sz w:val="28"/>
-            <w:szCs w:val="28"/>
-          </w:rPr>
-          <w:t>g</w:t>
-        </w:r>
-        <w:r>
-          <w:rPr>
-            <w:rFonts w:ascii="Calibri" w:eastAsia="Calibri" w:hAnsi="Calibri" w:cs="Calibri"/>
-            <w:spacing w:val="-1"/>
-            <w:sz w:val="28"/>
-            <w:szCs w:val="28"/>
-          </w:rPr>
-          <w:t>m</w:t>
-        </w:r>
-        <w:r>
-          <w:rPr>
-            <w:rFonts w:ascii="Calibri" w:eastAsia="Calibri" w:hAnsi="Calibri" w:cs="Calibri"/>
-            <w:sz w:val="28"/>
-            <w:szCs w:val="28"/>
-          </w:rPr>
-          <w:t>a</w:t>
-        </w:r>
-        <w:r>
-          <w:rPr>
-            <w:rFonts w:ascii="Calibri" w:eastAsia="Calibri" w:hAnsi="Calibri" w:cs="Calibri"/>
-            <w:spacing w:val="5"/>
-            <w:sz w:val="28"/>
-            <w:szCs w:val="28"/>
-          </w:rPr>
-          <w:t>i</w:t>
-        </w:r>
-        <w:r>
-          <w:rPr>
-            <w:rFonts w:ascii="Calibri" w:eastAsia="Calibri" w:hAnsi="Calibri" w:cs="Calibri"/>
-            <w:spacing w:val="-2"/>
-            <w:sz w:val="28"/>
-            <w:szCs w:val="28"/>
-          </w:rPr>
-          <w:t>l</w:t>
-        </w:r>
-        <w:r>
-          <w:rPr>
-            <w:rFonts w:ascii="Calibri" w:eastAsia="Calibri" w:hAnsi="Calibri" w:cs="Calibri"/>
-            <w:spacing w:val="1"/>
-            <w:sz w:val="28"/>
-            <w:szCs w:val="28"/>
-          </w:rPr>
-          <w:t>.</w:t>
-        </w:r>
-        <w:r>
-          <w:rPr>
-            <w:rFonts w:ascii="Calibri" w:eastAsia="Calibri" w:hAnsi="Calibri" w:cs="Calibri"/>
-            <w:spacing w:val="-4"/>
-            <w:sz w:val="28"/>
-            <w:szCs w:val="28"/>
-          </w:rPr>
-          <w:t>c</w:t>
-        </w:r>
-        <w:r>
-          <w:rPr>
-            <w:rFonts w:ascii="Calibri" w:eastAsia="Calibri" w:hAnsi="Calibri" w:cs="Calibri"/>
-            <w:spacing w:val="-2"/>
-            <w:sz w:val="28"/>
-            <w:szCs w:val="28"/>
-          </w:rPr>
-          <w:t>o</w:t>
-        </w:r>
-        <w:r>
-          <w:rPr>
-            <w:rFonts w:ascii="Calibri" w:eastAsia="Calibri" w:hAnsi="Calibri" w:cs="Calibri"/>
-            <w:sz w:val="28"/>
-            <w:szCs w:val="28"/>
-          </w:rPr>
-          <w:t>m</w:t>
-        </w:r>
-      </w:hyperlink>
+      <w:r>
+        <w:rPr>
+          <w:rFonts w:ascii="Calibri" w:eastAsia="Calibri" w:hAnsi="Calibri" w:cs="Calibri"/>
+          <w:sz w:val="28"/>
+          <w:szCs w:val="28"/>
+        </w:rPr>
+        <w:tab/>
+      </w:r>
+      <w:r>
+        <w:rPr>
+          <w:rFonts w:ascii="Calibri" w:eastAsia="Calibri" w:hAnsi="Calibri" w:cs="Calibri"/>
+          <w:sz w:val="28"/>
+          <w:szCs w:val="28"/>
+        </w:rPr>
+        <w:tab/>
+        <w:t>www.jeffstagg.com</w:t>
+      </w:r>
+    </w:p>
+    <w:p>
+      <w:pPr>
+        <w:tabs>
+          <w:tab w:val="left" w:pos="6855"/>
+        </w:tabs>
+        <w:spacing w:after="0" w:line="337" w:lineRule="exact"/>
+        <w:ind w:left="113" w:right="-20"/>
+        <w:rPr>
+          <w:rFonts w:ascii="Calibri" w:eastAsia="Calibri" w:hAnsi="Calibri" w:cs="Calibri"/>
+          <w:sz w:val="28"/>
+          <w:szCs w:val="28"/>
+        </w:rPr>
+      </w:pPr>
+      <w:r>
+        <w:rPr>
+          <w:rFonts w:ascii="Calibri" w:eastAsia="Calibri" w:hAnsi="Calibri" w:cs="Calibri"/>
+          <w:sz w:val="28"/>
+          <w:szCs w:val="28"/>
+        </w:rPr>
+        <w:t>Jeff@JeffStagg.com</w:t>
+      </w:r>
+      <w:r>
+        <w:rPr>
+          <w:rFonts w:ascii="Calibri" w:eastAsia="Calibri" w:hAnsi="Calibri" w:cs="Calibri"/>
+          <w:sz w:val="28"/>
+          <w:szCs w:val="28"/>
+        </w:rPr>
+        <w:tab/>
+      </w:r>
+      <w:r>
+        <w:rPr>
+          <w:rFonts w:ascii="Calibri" w:eastAsia="Calibri" w:hAnsi="Calibri" w:cs="Calibri"/>
+          <w:sz w:val="28"/>
+          <w:szCs w:val="28"/>
+        </w:rPr>
+        <w:t xml:space="preserve">   </w:t>
+      </w:r>
+      <w:r>
+        <w:rPr>
+          <w:rFonts w:ascii="Calibri" w:eastAsia="Calibri" w:hAnsi="Calibri" w:cs="Calibri"/>
+          <w:sz w:val="28"/>
+          <w:szCs w:val="28"/>
+        </w:rPr>
+        <w:t>www.github.com/jeffstagg</w:t>
+      </w:r>
     </w:p>
     <w:p>
       <w:pPr>
@@ -694,275 +567,112 @@
           <w:sz w:val="24"/>
           <w:szCs w:val="24"/>
         </w:rPr>
-        <w:t>B</w:t>
-      </w:r>
-      <w:r>
-        <w:rPr>
-          <w:rFonts w:ascii="Calibri" w:eastAsia="Calibri" w:hAnsi="Calibri" w:cs="Calibri"/>
-          <w:b/>
-          <w:bCs/>
-          <w:spacing w:val="-4"/>
-          <w:sz w:val="24"/>
-          <w:szCs w:val="24"/>
-        </w:rPr>
-        <w:t>r</w:t>
-      </w:r>
-      <w:r>
-        <w:rPr>
-          <w:rFonts w:ascii="Calibri" w:eastAsia="Calibri" w:hAnsi="Calibri" w:cs="Calibri"/>
-          <w:b/>
-          <w:bCs/>
+        <w:t>Freelance</w:t>
+      </w:r>
+      <w:r>
+        <w:rPr>
+          <w:rFonts w:ascii="Calibri" w:eastAsia="Calibri" w:hAnsi="Calibri" w:cs="Calibri"/>
+          <w:b/>
+          <w:bCs/>
+          <w:spacing w:val="-7"/>
+          <w:sz w:val="24"/>
+          <w:szCs w:val="24"/>
+        </w:rPr>
+        <w:t xml:space="preserve"> </w:t>
+      </w:r>
+      <w:r>
+        <w:rPr>
+          <w:rFonts w:ascii="Calibri" w:eastAsia="Calibri" w:hAnsi="Calibri" w:cs="Calibri"/>
+          <w:sz w:val="24"/>
+          <w:szCs w:val="24"/>
+        </w:rPr>
+        <w:t>–</w:t>
+      </w:r>
+      <w:r>
+        <w:rPr>
+          <w:rFonts w:ascii="Calibri" w:eastAsia="Calibri" w:hAnsi="Calibri" w:cs="Calibri"/>
+          <w:sz w:val="24"/>
+          <w:szCs w:val="24"/>
+        </w:rPr>
+        <w:t xml:space="preserve"> </w:t>
+      </w:r>
+      <w:r>
+        <w:rPr>
+          <w:rFonts w:ascii="Calibri" w:eastAsia="Calibri" w:hAnsi="Calibri" w:cs="Calibri"/>
+          <w:spacing w:val="-10"/>
+          <w:sz w:val="24"/>
+          <w:szCs w:val="24"/>
+        </w:rPr>
+        <w:t>W</w:t>
+      </w:r>
+      <w:r>
+        <w:rPr>
+          <w:rFonts w:ascii="Calibri" w:eastAsia="Calibri" w:hAnsi="Calibri" w:cs="Calibri"/>
+          <w:spacing w:val="-2"/>
+          <w:sz w:val="24"/>
+          <w:szCs w:val="24"/>
+        </w:rPr>
+        <w:t>e</w:t>
+      </w:r>
+      <w:r>
+        <w:rPr>
+          <w:rFonts w:ascii="Calibri" w:eastAsia="Calibri" w:hAnsi="Calibri" w:cs="Calibri"/>
+          <w:sz w:val="24"/>
+          <w:szCs w:val="24"/>
+        </w:rPr>
+        <w:t>b</w:t>
+      </w:r>
+      <w:r>
+        <w:rPr>
+          <w:rFonts w:ascii="Calibri" w:eastAsia="Calibri" w:hAnsi="Calibri" w:cs="Calibri"/>
+          <w:spacing w:val="-1"/>
+          <w:sz w:val="24"/>
+          <w:szCs w:val="24"/>
+        </w:rPr>
+        <w:t xml:space="preserve"> D</w:t>
+      </w:r>
+      <w:r>
+        <w:rPr>
+          <w:rFonts w:ascii="Calibri" w:eastAsia="Calibri" w:hAnsi="Calibri" w:cs="Calibri"/>
+          <w:sz w:val="24"/>
+          <w:szCs w:val="24"/>
+        </w:rPr>
+        <w:t>e</w:t>
+      </w:r>
+      <w:r>
+        <w:rPr>
+          <w:rFonts w:ascii="Calibri" w:eastAsia="Calibri" w:hAnsi="Calibri" w:cs="Calibri"/>
           <w:spacing w:val="-3"/>
           <w:sz w:val="24"/>
           <w:szCs w:val="24"/>
         </w:rPr>
-        <w:t>a</w:t>
-      </w:r>
-      <w:r>
-        <w:rPr>
-          <w:rFonts w:ascii="Calibri" w:eastAsia="Calibri" w:hAnsi="Calibri" w:cs="Calibri"/>
-          <w:b/>
-          <w:bCs/>
-          <w:sz w:val="24"/>
-          <w:szCs w:val="24"/>
-        </w:rPr>
-        <w:t>ss</w:t>
-      </w:r>
-      <w:r>
-        <w:rPr>
-          <w:rFonts w:ascii="Calibri" w:eastAsia="Calibri" w:hAnsi="Calibri" w:cs="Calibri"/>
-          <w:b/>
-          <w:bCs/>
-          <w:spacing w:val="-3"/>
-          <w:sz w:val="24"/>
-          <w:szCs w:val="24"/>
-        </w:rPr>
-        <w:t xml:space="preserve"> </w:t>
-      </w:r>
-      <w:r>
-        <w:rPr>
-          <w:rFonts w:ascii="Calibri" w:eastAsia="Calibri" w:hAnsi="Calibri" w:cs="Calibri"/>
-          <w:b/>
-          <w:bCs/>
+        <w:t>v</w:t>
+      </w:r>
+      <w:r>
+        <w:rPr>
+          <w:rFonts w:ascii="Calibri" w:eastAsia="Calibri" w:hAnsi="Calibri" w:cs="Calibri"/>
+          <w:sz w:val="24"/>
+          <w:szCs w:val="24"/>
+        </w:rPr>
+        <w:t>e</w:t>
+      </w:r>
+      <w:r>
+        <w:rPr>
+          <w:rFonts w:ascii="Calibri" w:eastAsia="Calibri" w:hAnsi="Calibri" w:cs="Calibri"/>
           <w:spacing w:val="-2"/>
           <w:sz w:val="24"/>
           <w:szCs w:val="24"/>
         </w:rPr>
-        <w:t>Kn</w:t>
-      </w:r>
-      <w:r>
-        <w:rPr>
-          <w:rFonts w:ascii="Calibri" w:eastAsia="Calibri" w:hAnsi="Calibri" w:cs="Calibri"/>
-          <w:b/>
-          <w:bCs/>
-          <w:spacing w:val="1"/>
-          <w:sz w:val="24"/>
-          <w:szCs w:val="24"/>
-        </w:rPr>
-        <w:t>u</w:t>
-      </w:r>
-      <w:r>
-        <w:rPr>
-          <w:rFonts w:ascii="Calibri" w:eastAsia="Calibri" w:hAnsi="Calibri" w:cs="Calibri"/>
-          <w:b/>
-          <w:bCs/>
-          <w:sz w:val="24"/>
-          <w:szCs w:val="24"/>
-        </w:rPr>
-        <w:t>ck</w:t>
-      </w:r>
-      <w:r>
-        <w:rPr>
-          <w:rFonts w:ascii="Calibri" w:eastAsia="Calibri" w:hAnsi="Calibri" w:cs="Calibri"/>
-          <w:b/>
-          <w:bCs/>
-          <w:spacing w:val="1"/>
-          <w:sz w:val="24"/>
-          <w:szCs w:val="24"/>
-        </w:rPr>
         <w:t>l</w:t>
       </w:r>
       <w:r>
         <w:rPr>
           <w:rFonts w:ascii="Calibri" w:eastAsia="Calibri" w:hAnsi="Calibri" w:cs="Calibri"/>
-          <w:b/>
-          <w:bCs/>
-          <w:sz w:val="24"/>
-          <w:szCs w:val="24"/>
-        </w:rPr>
-        <w:t>e</w:t>
-      </w:r>
-      <w:r>
-        <w:rPr>
-          <w:rFonts w:ascii="Calibri" w:eastAsia="Calibri" w:hAnsi="Calibri" w:cs="Calibri"/>
-          <w:b/>
-          <w:bCs/>
-          <w:spacing w:val="-8"/>
-          <w:sz w:val="24"/>
-          <w:szCs w:val="24"/>
-        </w:rPr>
-        <w:t xml:space="preserve"> </w:t>
-      </w:r>
-      <w:r>
-        <w:rPr>
-          <w:rFonts w:ascii="Calibri" w:eastAsia="Calibri" w:hAnsi="Calibri" w:cs="Calibri"/>
-          <w:b/>
-          <w:bCs/>
-          <w:spacing w:val="1"/>
-          <w:sz w:val="24"/>
-          <w:szCs w:val="24"/>
-        </w:rPr>
-        <w:t>I</w:t>
-      </w:r>
-      <w:r>
-        <w:rPr>
-          <w:rFonts w:ascii="Calibri" w:eastAsia="Calibri" w:hAnsi="Calibri" w:cs="Calibri"/>
-          <w:b/>
-          <w:bCs/>
-          <w:spacing w:val="-2"/>
-          <w:sz w:val="24"/>
-          <w:szCs w:val="24"/>
-        </w:rPr>
-        <w:t>nt</w:t>
-      </w:r>
-      <w:r>
-        <w:rPr>
-          <w:rFonts w:ascii="Calibri" w:eastAsia="Calibri" w:hAnsi="Calibri" w:cs="Calibri"/>
-          <w:b/>
-          <w:bCs/>
-          <w:spacing w:val="-3"/>
-          <w:sz w:val="24"/>
-          <w:szCs w:val="24"/>
-        </w:rPr>
-        <w:t>e</w:t>
-      </w:r>
-      <w:r>
-        <w:rPr>
-          <w:rFonts w:ascii="Calibri" w:eastAsia="Calibri" w:hAnsi="Calibri" w:cs="Calibri"/>
-          <w:b/>
-          <w:bCs/>
-          <w:spacing w:val="-4"/>
-          <w:sz w:val="24"/>
-          <w:szCs w:val="24"/>
-        </w:rPr>
-        <w:t>r</w:t>
-      </w:r>
-      <w:r>
-        <w:rPr>
-          <w:rFonts w:ascii="Calibri" w:eastAsia="Calibri" w:hAnsi="Calibri" w:cs="Calibri"/>
-          <w:b/>
-          <w:bCs/>
-          <w:spacing w:val="-1"/>
-          <w:sz w:val="24"/>
-          <w:szCs w:val="24"/>
-        </w:rPr>
-        <w:t>a</w:t>
-      </w:r>
-      <w:r>
-        <w:rPr>
-          <w:rFonts w:ascii="Calibri" w:eastAsia="Calibri" w:hAnsi="Calibri" w:cs="Calibri"/>
-          <w:b/>
-          <w:bCs/>
-          <w:sz w:val="24"/>
-          <w:szCs w:val="24"/>
-        </w:rPr>
-        <w:t>c</w:t>
-      </w:r>
-      <w:r>
-        <w:rPr>
-          <w:rFonts w:ascii="Calibri" w:eastAsia="Calibri" w:hAnsi="Calibri" w:cs="Calibri"/>
-          <w:b/>
-          <w:bCs/>
-          <w:spacing w:val="1"/>
-          <w:sz w:val="24"/>
-          <w:szCs w:val="24"/>
-        </w:rPr>
-        <w:t>ti</w:t>
-      </w:r>
-      <w:r>
-        <w:rPr>
-          <w:rFonts w:ascii="Calibri" w:eastAsia="Calibri" w:hAnsi="Calibri" w:cs="Calibri"/>
-          <w:b/>
-          <w:bCs/>
-          <w:spacing w:val="-6"/>
-          <w:sz w:val="24"/>
-          <w:szCs w:val="24"/>
-        </w:rPr>
-        <w:t>v</w:t>
-      </w:r>
-      <w:r>
-        <w:rPr>
-          <w:rFonts w:ascii="Calibri" w:eastAsia="Calibri" w:hAnsi="Calibri" w:cs="Calibri"/>
-          <w:b/>
-          <w:bCs/>
-          <w:sz w:val="24"/>
-          <w:szCs w:val="24"/>
-        </w:rPr>
-        <w:t>e</w:t>
-      </w:r>
-      <w:r>
-        <w:rPr>
-          <w:rFonts w:ascii="Calibri" w:eastAsia="Calibri" w:hAnsi="Calibri" w:cs="Calibri"/>
-          <w:b/>
-          <w:bCs/>
-          <w:spacing w:val="-7"/>
-          <w:sz w:val="24"/>
-          <w:szCs w:val="24"/>
-        </w:rPr>
-        <w:t xml:space="preserve"> </w:t>
-      </w:r>
-      <w:r>
-        <w:rPr>
-          <w:rFonts w:ascii="Calibri" w:eastAsia="Calibri" w:hAnsi="Calibri" w:cs="Calibri"/>
-          <w:sz w:val="24"/>
-          <w:szCs w:val="24"/>
-        </w:rPr>
-        <w:t>–</w:t>
-      </w:r>
-      <w:r>
-        <w:rPr>
-          <w:rFonts w:ascii="Calibri" w:eastAsia="Calibri" w:hAnsi="Calibri" w:cs="Calibri"/>
-          <w:spacing w:val="1"/>
-          <w:sz w:val="24"/>
-          <w:szCs w:val="24"/>
-        </w:rPr>
-        <w:t xml:space="preserve"> </w:t>
-      </w:r>
-      <w:r>
-        <w:rPr>
-          <w:rFonts w:ascii="Calibri" w:eastAsia="Calibri" w:hAnsi="Calibri" w:cs="Calibri"/>
-          <w:spacing w:val="-2"/>
-          <w:sz w:val="24"/>
-          <w:szCs w:val="24"/>
-        </w:rPr>
-        <w:t>Fo</w:t>
-      </w:r>
-      <w:r>
-        <w:rPr>
-          <w:rFonts w:ascii="Calibri" w:eastAsia="Calibri" w:hAnsi="Calibri" w:cs="Calibri"/>
-          <w:spacing w:val="1"/>
-          <w:sz w:val="24"/>
-          <w:szCs w:val="24"/>
-        </w:rPr>
-        <w:t>u</w:t>
-      </w:r>
-      <w:r>
-        <w:rPr>
-          <w:rFonts w:ascii="Calibri" w:eastAsia="Calibri" w:hAnsi="Calibri" w:cs="Calibri"/>
-          <w:spacing w:val="-1"/>
-          <w:sz w:val="24"/>
-          <w:szCs w:val="24"/>
-        </w:rPr>
-        <w:t>n</w:t>
-      </w:r>
-      <w:r>
-        <w:rPr>
-          <w:rFonts w:ascii="Calibri" w:eastAsia="Calibri" w:hAnsi="Calibri" w:cs="Calibri"/>
-          <w:spacing w:val="1"/>
-          <w:sz w:val="24"/>
-          <w:szCs w:val="24"/>
-        </w:rPr>
-        <w:t>d</w:t>
+          <w:spacing w:val="1"/>
+          <w:sz w:val="24"/>
+          <w:szCs w:val="24"/>
+        </w:rPr>
+        <w:t>op</w:t>
       </w:r>
       <w:r>
         <w:rPr>
@@ -975,114 +685,10 @@
       <w:r>
         <w:rPr>
           <w:rFonts w:ascii="Calibri" w:eastAsia="Calibri" w:hAnsi="Calibri" w:cs="Calibri"/>
-          <w:spacing w:val="-4"/>
-          <w:sz w:val="24"/>
-          <w:szCs w:val="24"/>
-        </w:rPr>
-        <w:t xml:space="preserve"> </w:t>
-      </w:r>
-      <w:r>
-        <w:rPr>
-          <w:rFonts w:ascii="Calibri" w:eastAsia="Calibri" w:hAnsi="Calibri" w:cs="Calibri"/>
-          <w:sz w:val="24"/>
-          <w:szCs w:val="24"/>
-        </w:rPr>
-        <w:t>/</w:t>
-      </w:r>
-      <w:r>
-        <w:rPr>
-          <w:rFonts w:ascii="Calibri" w:eastAsia="Calibri" w:hAnsi="Calibri" w:cs="Calibri"/>
-          <w:spacing w:val="2"/>
-          <w:sz w:val="24"/>
-          <w:szCs w:val="24"/>
-        </w:rPr>
-        <w:t xml:space="preserve"> </w:t>
-      </w:r>
-      <w:r>
-        <w:rPr>
-          <w:rFonts w:ascii="Calibri" w:eastAsia="Calibri" w:hAnsi="Calibri" w:cs="Calibri"/>
-          <w:spacing w:val="-10"/>
-          <w:sz w:val="24"/>
-          <w:szCs w:val="24"/>
-        </w:rPr>
-        <w:t>W</w:t>
-      </w:r>
-      <w:r>
-        <w:rPr>
-          <w:rFonts w:ascii="Calibri" w:eastAsia="Calibri" w:hAnsi="Calibri" w:cs="Calibri"/>
-          <w:spacing w:val="-2"/>
-          <w:sz w:val="24"/>
-          <w:szCs w:val="24"/>
-        </w:rPr>
-        <w:t>e</w:t>
-      </w:r>
-      <w:r>
-        <w:rPr>
-          <w:rFonts w:ascii="Calibri" w:eastAsia="Calibri" w:hAnsi="Calibri" w:cs="Calibri"/>
-          <w:sz w:val="24"/>
-          <w:szCs w:val="24"/>
-        </w:rPr>
-        <w:t>b</w:t>
-      </w:r>
-      <w:r>
-        <w:rPr>
-          <w:rFonts w:ascii="Calibri" w:eastAsia="Calibri" w:hAnsi="Calibri" w:cs="Calibri"/>
-          <w:spacing w:val="-1"/>
-          <w:sz w:val="24"/>
-          <w:szCs w:val="24"/>
-        </w:rPr>
-        <w:t xml:space="preserve"> D</w:t>
-      </w:r>
-      <w:r>
-        <w:rPr>
-          <w:rFonts w:ascii="Calibri" w:eastAsia="Calibri" w:hAnsi="Calibri" w:cs="Calibri"/>
-          <w:sz w:val="24"/>
-          <w:szCs w:val="24"/>
-        </w:rPr>
-        <w:t>e</w:t>
-      </w:r>
-      <w:r>
-        <w:rPr>
-          <w:rFonts w:ascii="Calibri" w:eastAsia="Calibri" w:hAnsi="Calibri" w:cs="Calibri"/>
-          <w:spacing w:val="-3"/>
-          <w:sz w:val="24"/>
-          <w:szCs w:val="24"/>
-        </w:rPr>
-        <w:t>v</w:t>
-      </w:r>
-      <w:r>
-        <w:rPr>
-          <w:rFonts w:ascii="Calibri" w:eastAsia="Calibri" w:hAnsi="Calibri" w:cs="Calibri"/>
-          <w:sz w:val="24"/>
-          <w:szCs w:val="24"/>
-        </w:rPr>
-        <w:t>e</w:t>
-      </w:r>
-      <w:r>
-        <w:rPr>
-          <w:rFonts w:ascii="Calibri" w:eastAsia="Calibri" w:hAnsi="Calibri" w:cs="Calibri"/>
-          <w:spacing w:val="-2"/>
-          <w:sz w:val="24"/>
-          <w:szCs w:val="24"/>
-        </w:rPr>
-        <w:t>l</w:t>
-      </w:r>
-      <w:r>
-        <w:rPr>
-          <w:rFonts w:ascii="Calibri" w:eastAsia="Calibri" w:hAnsi="Calibri" w:cs="Calibri"/>
-          <w:spacing w:val="1"/>
-          <w:sz w:val="24"/>
-          <w:szCs w:val="24"/>
-        </w:rPr>
-        <w:t>op</w:t>
-      </w:r>
-      <w:r>
-        <w:rPr>
-          <w:rFonts w:ascii="Calibri" w:eastAsia="Calibri" w:hAnsi="Calibri" w:cs="Calibri"/>
-          <w:sz w:val="24"/>
-          <w:szCs w:val="24"/>
-        </w:rPr>
-        <w:t>er</w:t>
+          <w:sz w:val="24"/>
+          <w:szCs w:val="24"/>
+        </w:rPr>
+        <w:t xml:space="preserve"> / Independent Contractor</w:t>
       </w:r>
     </w:p>
     <w:p>
@@ -1104,81 +710,17 @@
           <w:sz w:val="24"/>
           <w:szCs w:val="24"/>
         </w:rPr>
-        <w:t>E</w:t>
-      </w:r>
-      <w:r>
-        <w:rPr>
-          <w:rFonts w:ascii="Calibri" w:eastAsia="Calibri" w:hAnsi="Calibri" w:cs="Calibri"/>
-          <w:i/>
-          <w:spacing w:val="-1"/>
+        <w:t>Remote</w:t>
+      </w:r>
+      <w:r>
+        <w:rPr>
+          <w:rFonts w:ascii="Calibri" w:eastAsia="Calibri" w:hAnsi="Calibri" w:cs="Calibri"/>
+          <w:i/>
           <w:position w:val="1"/>
           <w:sz w:val="24"/>
           <w:szCs w:val="24"/>
         </w:rPr>
-        <w:t>ag</w:t>
-      </w:r>
-      <w:r>
-        <w:rPr>
-          <w:rFonts w:ascii="Calibri" w:eastAsia="Calibri" w:hAnsi="Calibri" w:cs="Calibri"/>
-          <w:i/>
-          <w:position w:val="1"/>
-          <w:sz w:val="24"/>
-          <w:szCs w:val="24"/>
-        </w:rPr>
-        <w:t>l</w:t>
-      </w:r>
-      <w:r>
-        <w:rPr>
-          <w:rFonts w:ascii="Calibri" w:eastAsia="Calibri" w:hAnsi="Calibri" w:cs="Calibri"/>
-          <w:i/>
-          <w:spacing w:val="1"/>
-          <w:position w:val="1"/>
-          <w:sz w:val="24"/>
-          <w:szCs w:val="24"/>
-        </w:rPr>
-        <w:t>e</w:t>
-      </w:r>
-      <w:r>
-        <w:rPr>
-          <w:rFonts w:ascii="Calibri" w:eastAsia="Calibri" w:hAnsi="Calibri" w:cs="Calibri"/>
-          <w:i/>
-          <w:position w:val="1"/>
-          <w:sz w:val="24"/>
-          <w:szCs w:val="24"/>
-        </w:rPr>
-        <w:t>,</w:t>
-      </w:r>
-      <w:r>
-        <w:rPr>
-          <w:rFonts w:ascii="Calibri" w:eastAsia="Calibri" w:hAnsi="Calibri" w:cs="Calibri"/>
-          <w:i/>
-          <w:spacing w:val="-1"/>
-          <w:position w:val="1"/>
-          <w:sz w:val="24"/>
-          <w:szCs w:val="24"/>
-        </w:rPr>
         <w:t xml:space="preserve"> </w:t>
-      </w:r>
-      <w:r>
-        <w:rPr>
-          <w:rFonts w:ascii="Calibri" w:eastAsia="Calibri" w:hAnsi="Calibri" w:cs="Calibri"/>
-          <w:i/>
-          <w:spacing w:val="-3"/>
-          <w:position w:val="1"/>
-          <w:sz w:val="24"/>
-          <w:szCs w:val="24"/>
-        </w:rPr>
-        <w:t>C</w:t>
-      </w:r>
-      <w:r>
-        <w:rPr>
-          <w:rFonts w:ascii="Calibri" w:eastAsia="Calibri" w:hAnsi="Calibri" w:cs="Calibri"/>
-          <w:i/>
-          <w:position w:val="1"/>
-          <w:sz w:val="24"/>
-          <w:szCs w:val="24"/>
-        </w:rPr>
-        <w:t xml:space="preserve">O </w:t>
       </w:r>
       <w:r>
         <w:rPr>
@@ -9361,16 +8903,7 @@
           <w:sz w:val="24"/>
           <w:szCs w:val="24"/>
         </w:rPr>
-        <w:t>po</w:t>
-      </w:r>
-      <w:r>
-        <w:rPr>
-          <w:rFonts w:ascii="Calibri" w:eastAsia="Calibri" w:hAnsi="Calibri" w:cs="Calibri"/>
-          <w:spacing w:val="1"/>
-          <w:sz w:val="24"/>
-          <w:szCs w:val="24"/>
-        </w:rPr>
-        <w:t>n</w:t>
+        <w:t>pon</w:t>
       </w:r>
       <w:r>
         <w:rPr>
@@ -12484,16 +12017,7 @@
           <w:sz w:val="24"/>
           <w:szCs w:val="24"/>
         </w:rPr>
-        <w:t xml:space="preserve">.Net </w:t>
-      </w:r>
-      <w:r>
-        <w:rPr>
-          <w:rFonts w:ascii="Calibri" w:eastAsia="Calibri" w:hAnsi="Calibri" w:cs="Calibri"/>
-          <w:spacing w:val="-1"/>
-          <w:sz w:val="24"/>
-          <w:szCs w:val="24"/>
-        </w:rPr>
-        <w:t>M</w:t>
+        <w:t>.Net M</w:t>
       </w:r>
       <w:r>
         <w:rPr>
@@ -14967,8 +14491,6 @@
         </w:rPr>
         <w:t>ng</w:t>
       </w:r>
-      <w:bookmarkStart w:id="0" w:name="_GoBack"/>
-      <w:bookmarkEnd w:id="0"/>
     </w:p>
     <w:p>
       <w:pPr>
@@ -15097,283 +14619,8 @@
           <w:szCs w:val="20"/>
         </w:rPr>
       </w:pPr>
-    </w:p>
-    <w:p>
-      <w:pPr>
-        <w:spacing w:before="16" w:after="0" w:line="240" w:lineRule="auto"/>
-        <w:ind w:left="113" w:right="-20"/>
-        <w:rPr>
-          <w:rFonts w:ascii="Calibri" w:eastAsia="Calibri" w:hAnsi="Calibri" w:cs="Calibri"/>
-        </w:rPr>
-      </w:pPr>
-      <w:r>
-        <w:rPr>
-          <w:rFonts w:ascii="Calibri" w:eastAsia="Calibri" w:hAnsi="Calibri" w:cs="Calibri"/>
-          <w:i/>
-        </w:rPr>
-        <w:t>E</w:t>
-      </w:r>
-      <w:r>
-        <w:rPr>
-          <w:rFonts w:ascii="Calibri" w:eastAsia="Calibri" w:hAnsi="Calibri" w:cs="Calibri"/>
-          <w:i/>
-          <w:spacing w:val="-5"/>
-        </w:rPr>
-        <w:t>x</w:t>
-      </w:r>
-      <w:r>
-        <w:rPr>
-          <w:rFonts w:ascii="Calibri" w:eastAsia="Calibri" w:hAnsi="Calibri" w:cs="Calibri"/>
-          <w:i/>
-          <w:spacing w:val="-3"/>
-        </w:rPr>
-        <w:t>c</w:t>
-      </w:r>
-      <w:r>
-        <w:rPr>
-          <w:rFonts w:ascii="Calibri" w:eastAsia="Calibri" w:hAnsi="Calibri" w:cs="Calibri"/>
-          <w:i/>
-        </w:rPr>
-        <w:t>elle</w:t>
-      </w:r>
-      <w:r>
-        <w:rPr>
-          <w:rFonts w:ascii="Calibri" w:eastAsia="Calibri" w:hAnsi="Calibri" w:cs="Calibri"/>
-          <w:i/>
-          <w:spacing w:val="-3"/>
-        </w:rPr>
-        <w:t>n</w:t>
-      </w:r>
-      <w:r>
-        <w:rPr>
-          <w:rFonts w:ascii="Calibri" w:eastAsia="Calibri" w:hAnsi="Calibri" w:cs="Calibri"/>
-          <w:i/>
-        </w:rPr>
-        <w:t>t</w:t>
-      </w:r>
-      <w:r>
-        <w:rPr>
-          <w:rFonts w:ascii="Calibri" w:eastAsia="Calibri" w:hAnsi="Calibri" w:cs="Calibri"/>
-          <w:i/>
-          <w:spacing w:val="1"/>
-        </w:rPr>
-        <w:t xml:space="preserve"> </w:t>
-      </w:r>
-      <w:r>
-        <w:rPr>
-          <w:rFonts w:ascii="Calibri" w:eastAsia="Calibri" w:hAnsi="Calibri" w:cs="Calibri"/>
-          <w:i/>
-          <w:spacing w:val="-5"/>
-        </w:rPr>
-        <w:t>R</w:t>
-      </w:r>
-      <w:r>
-        <w:rPr>
-          <w:rFonts w:ascii="Calibri" w:eastAsia="Calibri" w:hAnsi="Calibri" w:cs="Calibri"/>
-          <w:i/>
-        </w:rPr>
-        <w:t>e</w:t>
-      </w:r>
-      <w:r>
-        <w:rPr>
-          <w:rFonts w:ascii="Calibri" w:eastAsia="Calibri" w:hAnsi="Calibri" w:cs="Calibri"/>
-          <w:i/>
-          <w:spacing w:val="-5"/>
-        </w:rPr>
-        <w:t>f</w:t>
-      </w:r>
-      <w:r>
-        <w:rPr>
-          <w:rFonts w:ascii="Calibri" w:eastAsia="Calibri" w:hAnsi="Calibri" w:cs="Calibri"/>
-          <w:i/>
-        </w:rPr>
-        <w:t>e</w:t>
-      </w:r>
-      <w:r>
-        <w:rPr>
-          <w:rFonts w:ascii="Calibri" w:eastAsia="Calibri" w:hAnsi="Calibri" w:cs="Calibri"/>
-          <w:i/>
-          <w:spacing w:val="1"/>
-        </w:rPr>
-        <w:t>r</w:t>
-      </w:r>
-      <w:r>
-        <w:rPr>
-          <w:rFonts w:ascii="Calibri" w:eastAsia="Calibri" w:hAnsi="Calibri" w:cs="Calibri"/>
-          <w:i/>
-        </w:rPr>
-        <w:t>e</w:t>
-      </w:r>
-      <w:r>
-        <w:rPr>
-          <w:rFonts w:ascii="Calibri" w:eastAsia="Calibri" w:hAnsi="Calibri" w:cs="Calibri"/>
-          <w:i/>
-          <w:spacing w:val="-1"/>
-        </w:rPr>
-        <w:t>n</w:t>
-      </w:r>
-      <w:r>
-        <w:rPr>
-          <w:rFonts w:ascii="Calibri" w:eastAsia="Calibri" w:hAnsi="Calibri" w:cs="Calibri"/>
-          <w:i/>
-          <w:spacing w:val="-3"/>
-        </w:rPr>
-        <w:t>c</w:t>
-      </w:r>
-      <w:r>
-        <w:rPr>
-          <w:rFonts w:ascii="Calibri" w:eastAsia="Calibri" w:hAnsi="Calibri" w:cs="Calibri"/>
-          <w:i/>
-          <w:spacing w:val="-5"/>
-        </w:rPr>
-        <w:t>e</w:t>
-      </w:r>
-      <w:r>
-        <w:rPr>
-          <w:rFonts w:ascii="Calibri" w:eastAsia="Calibri" w:hAnsi="Calibri" w:cs="Calibri"/>
-          <w:i/>
-        </w:rPr>
-        <w:t>s</w:t>
-      </w:r>
-      <w:r>
-        <w:rPr>
-          <w:rFonts w:ascii="Calibri" w:eastAsia="Calibri" w:hAnsi="Calibri" w:cs="Calibri"/>
-          <w:i/>
-          <w:spacing w:val="1"/>
-        </w:rPr>
-        <w:t xml:space="preserve"> </w:t>
-      </w:r>
-      <w:r>
-        <w:rPr>
-          <w:rFonts w:ascii="Calibri" w:eastAsia="Calibri" w:hAnsi="Calibri" w:cs="Calibri"/>
-          <w:i/>
-          <w:spacing w:val="-10"/>
-        </w:rPr>
-        <w:t>A</w:t>
-      </w:r>
-      <w:r>
-        <w:rPr>
-          <w:rFonts w:ascii="Calibri" w:eastAsia="Calibri" w:hAnsi="Calibri" w:cs="Calibri"/>
-          <w:i/>
-          <w:spacing w:val="-2"/>
-        </w:rPr>
-        <w:t>v</w:t>
-      </w:r>
-      <w:r>
-        <w:rPr>
-          <w:rFonts w:ascii="Calibri" w:eastAsia="Calibri" w:hAnsi="Calibri" w:cs="Calibri"/>
-          <w:i/>
-          <w:spacing w:val="-1"/>
-        </w:rPr>
-        <w:t>a</w:t>
-      </w:r>
-      <w:r>
-        <w:rPr>
-          <w:rFonts w:ascii="Calibri" w:eastAsia="Calibri" w:hAnsi="Calibri" w:cs="Calibri"/>
-          <w:i/>
-          <w:spacing w:val="2"/>
-        </w:rPr>
-        <w:t>i</w:t>
-      </w:r>
-      <w:r>
-        <w:rPr>
-          <w:rFonts w:ascii="Calibri" w:eastAsia="Calibri" w:hAnsi="Calibri" w:cs="Calibri"/>
-          <w:i/>
-        </w:rPr>
-        <w:t>l</w:t>
-      </w:r>
-      <w:r>
-        <w:rPr>
-          <w:rFonts w:ascii="Calibri" w:eastAsia="Calibri" w:hAnsi="Calibri" w:cs="Calibri"/>
-          <w:i/>
-          <w:spacing w:val="-1"/>
-        </w:rPr>
-        <w:t>ab</w:t>
-      </w:r>
-      <w:r>
-        <w:rPr>
-          <w:rFonts w:ascii="Calibri" w:eastAsia="Calibri" w:hAnsi="Calibri" w:cs="Calibri"/>
-          <w:i/>
-        </w:rPr>
-        <w:t>le</w:t>
-      </w:r>
-      <w:r>
-        <w:rPr>
-          <w:rFonts w:ascii="Calibri" w:eastAsia="Calibri" w:hAnsi="Calibri" w:cs="Calibri"/>
-          <w:i/>
-          <w:spacing w:val="1"/>
-        </w:rPr>
-        <w:t xml:space="preserve"> </w:t>
-      </w:r>
-      <w:r>
-        <w:rPr>
-          <w:rFonts w:ascii="Calibri" w:eastAsia="Calibri" w:hAnsi="Calibri" w:cs="Calibri"/>
-          <w:i/>
-          <w:spacing w:val="-7"/>
-        </w:rPr>
-        <w:t>U</w:t>
-      </w:r>
-      <w:r>
-        <w:rPr>
-          <w:rFonts w:ascii="Calibri" w:eastAsia="Calibri" w:hAnsi="Calibri" w:cs="Calibri"/>
-          <w:i/>
-          <w:spacing w:val="-1"/>
-        </w:rPr>
-        <w:t>po</w:t>
-      </w:r>
-      <w:r>
-        <w:rPr>
-          <w:rFonts w:ascii="Calibri" w:eastAsia="Calibri" w:hAnsi="Calibri" w:cs="Calibri"/>
-          <w:i/>
-        </w:rPr>
-        <w:t xml:space="preserve">n </w:t>
-      </w:r>
-      <w:r>
-        <w:rPr>
-          <w:rFonts w:ascii="Calibri" w:eastAsia="Calibri" w:hAnsi="Calibri" w:cs="Calibri"/>
-          <w:i/>
-          <w:spacing w:val="-5"/>
-        </w:rPr>
-        <w:t>R</w:t>
-      </w:r>
-      <w:r>
-        <w:rPr>
-          <w:rFonts w:ascii="Calibri" w:eastAsia="Calibri" w:hAnsi="Calibri" w:cs="Calibri"/>
-          <w:i/>
-        </w:rPr>
-        <w:t>e</w:t>
-      </w:r>
-      <w:r>
-        <w:rPr>
-          <w:rFonts w:ascii="Calibri" w:eastAsia="Calibri" w:hAnsi="Calibri" w:cs="Calibri"/>
-          <w:i/>
-          <w:spacing w:val="-1"/>
-        </w:rPr>
-        <w:t>qu</w:t>
-      </w:r>
-      <w:r>
-        <w:rPr>
-          <w:rFonts w:ascii="Calibri" w:eastAsia="Calibri" w:hAnsi="Calibri" w:cs="Calibri"/>
-          <w:i/>
-          <w:spacing w:val="-2"/>
-        </w:rPr>
-        <w:t>e</w:t>
-      </w:r>
-      <w:r>
-        <w:rPr>
-          <w:rFonts w:ascii="Calibri" w:eastAsia="Calibri" w:hAnsi="Calibri" w:cs="Calibri"/>
-          <w:i/>
-          <w:spacing w:val="-4"/>
-        </w:rPr>
-        <w:t>s</w:t>
-      </w:r>
-      <w:r>
-        <w:rPr>
-          <w:rFonts w:ascii="Calibri" w:eastAsia="Calibri" w:hAnsi="Calibri" w:cs="Calibri"/>
-          <w:i/>
-        </w:rPr>
-        <w:t>t</w:t>
-      </w:r>
+      <w:bookmarkStart w:id="0" w:name="_GoBack"/>
+      <w:bookmarkEnd w:id="0"/>
     </w:p>
     <w:sectPr>
       <w:type w:val="continuous"/>
@@ -15808,6 +15055,17 @@
     <w:semiHidden/>
     <w:unhideWhenUsed/>
   </w:style>
+  <w:style w:type="character" w:styleId="Hyperlink">
+    <w:name w:val="Hyperlink"/>
+    <w:basedOn w:val="DefaultParagraphFont"/>
+    <w:uiPriority w:val="99"/>
+    <w:unhideWhenUsed/>
+    <w:rsid w:val="00DC0968"/>
+    <w:rPr>
+      <w:color w:val="0000FF" w:themeColor="hyperlink"/>
+      <w:u w:val="single"/>
+    </w:rPr>
+  </w:style>
 </w:styles>
 </file>
 

</xml_diff>